<commit_message>
First Pass Psali Batos Feast of the Cross
</commit_message>
<xml_diff>
--- a/Psalmody Source/28 Feast of Cross Psali Batos.docx
+++ b/Psalmody Source/28 Feast of Cross Psali Batos.docx
@@ -1,12 +1,12 @@
 
 <file path=word/document.xml><?xml version="1.0" encoding="utf-8"?>
-<w:document xmlns:ve="http://schemas.openxmlformats.org/markup-compatibility/2006" xmlns:o="urn:schemas-microsoft-com:office:office" xmlns:r="http://schemas.openxmlformats.org/officeDocument/2006/relationships" xmlns:m="http://schemas.openxmlformats.org/officeDocument/2006/math" xmlns:v="urn:schemas-microsoft-com:vml" xmlns:wp="http://schemas.openxmlformats.org/drawingml/2006/wordprocessingDrawing" xmlns:w10="urn:schemas-microsoft-com:office:word" xmlns:w="http://schemas.openxmlformats.org/wordprocessingml/2006/main" xmlns:wne="http://schemas.microsoft.com/office/word/2006/wordml">
+<w:document xmlns:wpc="http://schemas.microsoft.com/office/word/2010/wordprocessingCanvas" xmlns:mc="http://schemas.openxmlformats.org/markup-compatibility/2006" xmlns:o="urn:schemas-microsoft-com:office:office" xmlns:r="http://schemas.openxmlformats.org/officeDocument/2006/relationships" xmlns:m="http://schemas.openxmlformats.org/officeDocument/2006/math" xmlns:v="urn:schemas-microsoft-com:vml" xmlns:wp14="http://schemas.microsoft.com/office/word/2010/wordprocessingDrawing" xmlns:wp="http://schemas.openxmlformats.org/drawingml/2006/wordprocessingDrawing" xmlns:w10="urn:schemas-microsoft-com:office:word" xmlns:w="http://schemas.openxmlformats.org/wordprocessingml/2006/main" xmlns:w14="http://schemas.microsoft.com/office/word/2010/wordml" xmlns:wpg="http://schemas.microsoft.com/office/word/2010/wordprocessingGroup" xmlns:wpi="http://schemas.microsoft.com/office/word/2010/wordprocessingInk" xmlns:wne="http://schemas.microsoft.com/office/word/2006/wordml" xmlns:wps="http://schemas.microsoft.com/office/word/2010/wordprocessingShape" mc:Ignorable="w14 wp14">
   <w:body>
     <w:tbl>
       <w:tblPr>
         <w:tblStyle w:val="TableGrid"/>
         <w:tblW w:w="5000" w:type="pct"/>
-        <w:tblLook w:val="0420"/>
+        <w:tblLook w:val="0420" w:firstRow="1" w:lastRow="0" w:firstColumn="0" w:lastColumn="0" w:noHBand="0" w:noVBand="1"/>
       </w:tblPr>
       <w:tblGrid>
         <w:gridCol w:w="4753"/>
@@ -89,27 +89,118 @@
             <w:r>
               <w:t xml:space="preserve">Sing to him O believers, the beloved of Jesus Christ, by the honor of the cross, </w:t>
             </w:r>
+            <w:r>
+              <w:t>the</w:t>
+            </w:r>
+            <w:r>
+              <w:t xml:space="preserve"> holy immortal wood.</w:t>
+            </w:r>
+          </w:p>
+        </w:tc>
+        <w:tc>
+          <w:tcPr>
+            <w:tcW w:w="1259" w:type="pct"/>
+          </w:tcPr>
+          <w:p>
+            <w:r>
+              <w:t>Sing to Him, you faithful,</w:t>
+            </w:r>
+          </w:p>
+          <w:p>
+            <w:r>
+              <w:t>Beloved of Jesus Christ,</w:t>
+            </w:r>
+          </w:p>
+          <w:p>
+            <w:r>
+              <w:t xml:space="preserve">By the </w:t>
+            </w:r>
             <w:proofErr w:type="spellStart"/>
             <w:r>
-              <w:t>teh</w:t>
+              <w:t>honour</w:t>
             </w:r>
             <w:proofErr w:type="spellEnd"/>
             <w:r>
-              <w:t xml:space="preserve"> holy immortal wood.</w:t>
-            </w:r>
-          </w:p>
-        </w:tc>
-        <w:tc>
-          <w:tcPr>
-            <w:tcW w:w="1259" w:type="pct"/>
-          </w:tcPr>
-          <w:p/>
+              <w:t xml:space="preserve"> of the Cross,</w:t>
+            </w:r>
+          </w:p>
+          <w:p>
+            <w:r>
+              <w:t>The holy and immortal wood.</w:t>
+            </w:r>
+          </w:p>
         </w:tc>
         <w:tc>
           <w:tcPr>
             <w:tcW w:w="1260" w:type="pct"/>
           </w:tcPr>
-          <w:p/>
+          <w:p>
+            <w:r>
+              <w:t xml:space="preserve">Sing unto Him, O ye </w:t>
+            </w:r>
+            <w:commentRangeStart w:id="0"/>
+            <w:r>
+              <w:t>faithful</w:t>
+            </w:r>
+            <w:commentRangeEnd w:id="0"/>
+            <w:r>
+              <w:rPr>
+                <w:rStyle w:val="CommentReference"/>
+              </w:rPr>
+              <w:commentReference w:id="0"/>
+            </w:r>
+            <w:r>
+              <w:t>,</w:t>
+            </w:r>
+          </w:p>
+          <w:p>
+            <w:r>
+              <w:t>Ye beloved of Jesus Christ,</w:t>
+            </w:r>
+          </w:p>
+          <w:p>
+            <w:commentRangeStart w:id="1"/>
+            <w:r>
+              <w:t xml:space="preserve">By </w:t>
+            </w:r>
+            <w:commentRangeEnd w:id="1"/>
+            <w:r>
+              <w:rPr>
+                <w:rStyle w:val="CommentReference"/>
+              </w:rPr>
+              <w:commentReference w:id="1"/>
+            </w:r>
+            <w:r>
+              <w:t xml:space="preserve">the </w:t>
+            </w:r>
+            <w:proofErr w:type="spellStart"/>
+            <w:r>
+              <w:t>honour</w:t>
+            </w:r>
+            <w:proofErr w:type="spellEnd"/>
+            <w:r>
+              <w:t xml:space="preserve"> of the Cross,</w:t>
+            </w:r>
+          </w:p>
+          <w:p>
+            <w:r>
+              <w:t xml:space="preserve">That holy and </w:t>
+            </w:r>
+            <w:commentRangeStart w:id="2"/>
+            <w:r>
+              <w:t xml:space="preserve">immortal </w:t>
+            </w:r>
+            <w:commentRangeEnd w:id="2"/>
+            <w:r>
+              <w:rPr>
+                <w:rStyle w:val="CommentReference"/>
+              </w:rPr>
+              <w:commentReference w:id="2"/>
+            </w:r>
+            <w:r>
+              <w:t>Wood.</w:t>
+            </w:r>
+          </w:p>
         </w:tc>
       </w:tr>
       <w:tr>
@@ -143,13 +234,54 @@
           <w:tcPr>
             <w:tcW w:w="1259" w:type="pct"/>
           </w:tcPr>
-          <w:p/>
+          <w:p>
+            <w:r>
+              <w:t>Today there is joy,</w:t>
+            </w:r>
+          </w:p>
+          <w:p>
+            <w:r>
+              <w:t>In heaven and on earth,</w:t>
+            </w:r>
+          </w:p>
+          <w:p>
+            <w:r>
+              <w:t>Through the life-giving Cross</w:t>
+            </w:r>
+          </w:p>
+          <w:p>
+            <w:r>
+              <w:t>Of Christ the King of the heavens.</w:t>
+            </w:r>
+          </w:p>
         </w:tc>
         <w:tc>
           <w:tcPr>
             <w:tcW w:w="1260" w:type="pct"/>
           </w:tcPr>
-          <w:p/>
+          <w:p>
+            <w:r>
+              <w:t>Today there is joy,</w:t>
+            </w:r>
+          </w:p>
+          <w:p>
+            <w:r>
+              <w:t>In heaven and on earth,</w:t>
+            </w:r>
+          </w:p>
+          <w:p>
+            <w:r>
+              <w:t>Through the life-giving Cross</w:t>
+            </w:r>
+          </w:p>
+          <w:p>
+            <w:r>
+              <w:t>Of</w:t>
+            </w:r>
+            <w:r>
+              <w:t xml:space="preserve"> Christ the King of the heavens.</w:t>
+            </w:r>
+          </w:p>
         </w:tc>
       </w:tr>
       <w:tr>
@@ -172,7 +304,19 @@
           </w:tcPr>
           <w:p>
             <w:r>
-              <w:t>For Helen arose and departed, tot eh city of the Lord Jerusalem, and asked with strength, for the wood of the holy cross.</w:t>
+              <w:t>For Helen arose and departed, to</w:t>
+            </w:r>
+            <w:r>
+              <w:t xml:space="preserve"> t</w:t>
+            </w:r>
+            <w:r>
+              <w:t>h</w:t>
+            </w:r>
+            <w:r>
+              <w:t>e</w:t>
+            </w:r>
+            <w:r>
+              <w:t xml:space="preserve"> city of the Lord Jerusalem, and asked with strength, for the wood of the holy cross.</w:t>
             </w:r>
           </w:p>
         </w:tc>
@@ -180,13 +324,74 @@
           <w:tcPr>
             <w:tcW w:w="1259" w:type="pct"/>
           </w:tcPr>
-          <w:p/>
+          <w:p>
+            <w:r>
+              <w:t>For Helen arose and went,</w:t>
+            </w:r>
+          </w:p>
+          <w:p>
+            <w:r>
+              <w:t>T</w:t>
+            </w:r>
+            <w:r>
+              <w:t>o the city of the Lord</w:t>
+            </w:r>
+            <w:r>
+              <w:t>, Jerusalem,</w:t>
+            </w:r>
+          </w:p>
+          <w:p>
+            <w:r>
+              <w:t>And asked with strength,</w:t>
+            </w:r>
+          </w:p>
+          <w:p>
+            <w:r>
+              <w:t>For the wood of the Holy C</w:t>
+            </w:r>
+            <w:r>
+              <w:t>ross.</w:t>
+            </w:r>
+          </w:p>
         </w:tc>
         <w:tc>
           <w:tcPr>
             <w:tcW w:w="1260" w:type="pct"/>
           </w:tcPr>
-          <w:p/>
+          <w:p>
+            <w:r>
+              <w:t>For Helen arose and went,</w:t>
+            </w:r>
+          </w:p>
+          <w:p>
+            <w:r>
+              <w:t>To the city of the Lord, Jerusalem,</w:t>
+            </w:r>
+          </w:p>
+          <w:p>
+            <w:r>
+              <w:t xml:space="preserve">And asked with </w:t>
+            </w:r>
+            <w:commentRangeStart w:id="3"/>
+            <w:r>
+              <w:t>strength</w:t>
+            </w:r>
+            <w:commentRangeEnd w:id="3"/>
+            <w:r>
+              <w:rPr>
+                <w:rStyle w:val="CommentReference"/>
+              </w:rPr>
+              <w:commentReference w:id="3"/>
+            </w:r>
+            <w:r>
+              <w:t>,</w:t>
+            </w:r>
+          </w:p>
+          <w:p>
+            <w:r>
+              <w:t>For the wood of the Holy Cross.</w:t>
+            </w:r>
+          </w:p>
         </w:tc>
       </w:tr>
       <w:tr>
@@ -223,13 +428,63 @@
           <w:tcPr>
             <w:tcW w:w="1259" w:type="pct"/>
           </w:tcPr>
-          <w:p/>
+          <w:p>
+            <w:r>
+              <w:t>David the Psalmist said,</w:t>
+            </w:r>
+          </w:p>
+          <w:p>
+            <w:r>
+              <w:t>In the Book of the Psalms,</w:t>
+            </w:r>
+          </w:p>
+          <w:p>
+            <w:r>
+              <w:t>“The Lord has reigned from the Wood,”</w:t>
+            </w:r>
+          </w:p>
+          <w:p>
+            <w:proofErr w:type="gramStart"/>
+            <w:r>
+              <w:t>Which is the sign of the Cross.</w:t>
+            </w:r>
+            <w:proofErr w:type="gramEnd"/>
+          </w:p>
         </w:tc>
         <w:tc>
           <w:tcPr>
             <w:tcW w:w="1260" w:type="pct"/>
           </w:tcPr>
-          <w:p/>
+          <w:p>
+            <w:r>
+              <w:t>David the Psalmist said,</w:t>
+            </w:r>
+          </w:p>
+          <w:p>
+            <w:r>
+              <w:t>In the Book of the Psalms,</w:t>
+            </w:r>
+          </w:p>
+          <w:p>
+            <w:commentRangeStart w:id="4"/>
+            <w:r>
+              <w:t>“The Lord has reigned from the Wood,”</w:t>
+            </w:r>
+            <w:commentRangeEnd w:id="4"/>
+            <w:r>
+              <w:rPr>
+                <w:rStyle w:val="CommentReference"/>
+              </w:rPr>
+              <w:commentReference w:id="4"/>
+            </w:r>
+          </w:p>
+          <w:p>
+            <w:proofErr w:type="gramStart"/>
+            <w:r>
+              <w:t>Which is the sign of the Cross.</w:t>
+            </w:r>
+            <w:proofErr w:type="gramEnd"/>
+          </w:p>
         </w:tc>
       </w:tr>
       <w:tr>
@@ -260,13 +515,71 @@
           <w:tcPr>
             <w:tcW w:w="1259" w:type="pct"/>
           </w:tcPr>
-          <w:p/>
+          <w:p>
+            <w:r>
+              <w:t>Through His Cross</w:t>
+            </w:r>
+          </w:p>
+          <w:p>
+            <w:r>
+              <w:t>He restored Adam, Eve,</w:t>
+            </w:r>
+          </w:p>
+          <w:p>
+            <w:r>
+              <w:t>Our fathers and all the righteous,</w:t>
+            </w:r>
+          </w:p>
+          <w:p>
+            <w:r>
+              <w:t>Once again to Paradise.</w:t>
+            </w:r>
+          </w:p>
         </w:tc>
         <w:tc>
           <w:tcPr>
             <w:tcW w:w="1260" w:type="pct"/>
           </w:tcPr>
-          <w:p/>
+          <w:p>
+            <w:r>
+              <w:t>Through His Cross</w:t>
+            </w:r>
+          </w:p>
+          <w:p>
+            <w:r>
+              <w:t xml:space="preserve">He </w:t>
+            </w:r>
+            <w:commentRangeStart w:id="5"/>
+            <w:r>
+              <w:t xml:space="preserve">restored </w:t>
+            </w:r>
+            <w:commentRangeEnd w:id="5"/>
+            <w:r>
+              <w:rPr>
+                <w:rStyle w:val="CommentReference"/>
+              </w:rPr>
+              <w:commentReference w:id="5"/>
+            </w:r>
+            <w:r>
+              <w:t>Adam</w:t>
+            </w:r>
+            <w:r>
+              <w:t xml:space="preserve"> and</w:t>
+            </w:r>
+            <w:r>
+              <w:t xml:space="preserve"> Eve,</w:t>
+            </w:r>
+          </w:p>
+          <w:p>
+            <w:r>
+              <w:t>Our fathers and all the righteous,</w:t>
+            </w:r>
+          </w:p>
+          <w:p>
+            <w:r>
+              <w:t>Once again to Paradise.</w:t>
+            </w:r>
+          </w:p>
         </w:tc>
       </w:tr>
       <w:tr>
@@ -297,13 +610,91 @@
           <w:tcPr>
             <w:tcW w:w="1259" w:type="pct"/>
           </w:tcPr>
-          <w:p/>
+          <w:p>
+            <w:r>
+              <w:t xml:space="preserve">Great is </w:t>
+            </w:r>
+            <w:r>
+              <w:t>Your</w:t>
+            </w:r>
+            <w:r>
+              <w:t xml:space="preserve"> Compassion,</w:t>
+            </w:r>
+          </w:p>
+          <w:p>
+            <w:r>
+              <w:t xml:space="preserve">O our Good </w:t>
+            </w:r>
+            <w:proofErr w:type="spellStart"/>
+            <w:r>
+              <w:t>Saviour</w:t>
+            </w:r>
+            <w:proofErr w:type="spellEnd"/>
+            <w:r>
+              <w:t>,</w:t>
+            </w:r>
+          </w:p>
+          <w:p>
+            <w:r>
+              <w:t xml:space="preserve">For </w:t>
+            </w:r>
+            <w:r>
+              <w:t>You are</w:t>
+            </w:r>
+            <w:r>
+              <w:t xml:space="preserve"> a merciful God,</w:t>
+            </w:r>
+          </w:p>
+          <w:p>
+            <w:r>
+              <w:t xml:space="preserve">As </w:t>
+            </w:r>
+            <w:r>
+              <w:t>You</w:t>
+            </w:r>
+            <w:r>
+              <w:t xml:space="preserve"> reveal</w:t>
+            </w:r>
+            <w:r>
+              <w:t>ed</w:t>
+            </w:r>
+            <w:r>
+              <w:t xml:space="preserve"> by the Cross.</w:t>
+            </w:r>
+          </w:p>
         </w:tc>
         <w:tc>
           <w:tcPr>
             <w:tcW w:w="1260" w:type="pct"/>
           </w:tcPr>
-          <w:p/>
+          <w:p>
+            <w:r>
+              <w:t>Great is Thy Compassion,</w:t>
+            </w:r>
+          </w:p>
+          <w:p>
+            <w:r>
+              <w:t xml:space="preserve">O our Good </w:t>
+            </w:r>
+            <w:proofErr w:type="spellStart"/>
+            <w:r>
+              <w:t>Saviour</w:t>
+            </w:r>
+            <w:proofErr w:type="spellEnd"/>
+            <w:r>
+              <w:t>,</w:t>
+            </w:r>
+          </w:p>
+          <w:p>
+            <w:r>
+              <w:t>For Thou are a merciful God,</w:t>
+            </w:r>
+          </w:p>
+          <w:p>
+            <w:r>
+              <w:t>As Thou didst reveal by the Cross.</w:t>
+            </w:r>
+          </w:p>
         </w:tc>
       </w:tr>
       <w:tr>
@@ -344,10 +735,15 @@
           </w:tcPr>
           <w:p>
             <w:r>
-              <w:t xml:space="preserve">And we </w:t>
-            </w:r>
-            <w:r>
-              <w:t>the Christians, boast in the cross, for through its sign, we became free.</w:t>
+              <w:t xml:space="preserve">And we the </w:t>
+            </w:r>
+            <w:proofErr w:type="gramStart"/>
+            <w:r>
+              <w:t>Christians,</w:t>
+            </w:r>
+            <w:proofErr w:type="gramEnd"/>
+            <w:r>
+              <w:t xml:space="preserve"> boast in the cross, for through its sign, we became free.</w:t>
             </w:r>
           </w:p>
         </w:tc>
@@ -355,13 +751,51 @@
           <w:tcPr>
             <w:tcW w:w="1259" w:type="pct"/>
           </w:tcPr>
-          <w:p/>
+          <w:p>
+            <w:r>
+              <w:t>We too, the Christians,</w:t>
+            </w:r>
+          </w:p>
+          <w:p>
+            <w:r>
+              <w:t>Boast in the Cross,</w:t>
+            </w:r>
+          </w:p>
+          <w:p>
+            <w:r>
+              <w:t>For through this Sign</w:t>
+            </w:r>
+          </w:p>
+          <w:p>
+            <w:r>
+              <w:t>We were set free.</w:t>
+            </w:r>
+          </w:p>
         </w:tc>
         <w:tc>
           <w:tcPr>
             <w:tcW w:w="1260" w:type="pct"/>
           </w:tcPr>
-          <w:p/>
+          <w:p>
+            <w:r>
+              <w:t>We too, the Christians,</w:t>
+            </w:r>
+          </w:p>
+          <w:p>
+            <w:r>
+              <w:t>Boast in the Cross,</w:t>
+            </w:r>
+          </w:p>
+          <w:p>
+            <w:r>
+              <w:t>For through this Sign</w:t>
+            </w:r>
+          </w:p>
+          <w:p>
+            <w:r>
+              <w:t>We were set free.</w:t>
+            </w:r>
+          </w:p>
         </w:tc>
       </w:tr>
       <w:tr>
@@ -399,7 +833,35 @@
           </w:tcPr>
           <w:p>
             <w:r>
-              <w:t>Unto</w:t>
+              <w:t xml:space="preserve">Unto </w:t>
+            </w:r>
+            <w:r>
+              <w:t>You</w:t>
+            </w:r>
+            <w:r>
+              <w:t xml:space="preserve"> is the power and the praise,</w:t>
+            </w:r>
+          </w:p>
+          <w:p>
+            <w:r>
+              <w:t>O good Lover of Mankind,</w:t>
+            </w:r>
+          </w:p>
+          <w:p>
+            <w:r>
+              <w:t xml:space="preserve">Who </w:t>
+            </w:r>
+            <w:r>
+              <w:t>was</w:t>
+            </w:r>
+            <w:r>
+              <w:t xml:space="preserve"> crucified upon the Cross,</w:t>
+            </w:r>
+          </w:p>
+          <w:p>
+            <w:r>
+              <w:lastRenderedPageBreak/>
+              <w:t>And cast out tyranny.</w:t>
             </w:r>
           </w:p>
         </w:tc>
@@ -407,7 +869,36 @@
           <w:tcPr>
             <w:tcW w:w="1260" w:type="pct"/>
           </w:tcPr>
-          <w:p/>
+          <w:p>
+            <w:r>
+              <w:lastRenderedPageBreak/>
+              <w:t>Unto Thee is the power and the praise,</w:t>
+            </w:r>
+          </w:p>
+          <w:p>
+            <w:r>
+              <w:t>O good Lover of Mankind,</w:t>
+            </w:r>
+          </w:p>
+          <w:p>
+            <w:r>
+              <w:t xml:space="preserve">Who </w:t>
+            </w:r>
+            <w:proofErr w:type="spellStart"/>
+            <w:r>
+              <w:t>wast</w:t>
+            </w:r>
+            <w:proofErr w:type="spellEnd"/>
+            <w:r>
+              <w:t xml:space="preserve"> crucified upon the Cross,</w:t>
+            </w:r>
+          </w:p>
+          <w:p>
+            <w:r>
+              <w:lastRenderedPageBreak/>
+              <w:t>And cast out tyranny.</w:t>
+            </w:r>
+          </w:p>
         </w:tc>
       </w:tr>
       <w:tr>
@@ -431,6 +922,8 @@
             </w:r>
             <w:r>
               <w:pgNum/>
+            </w:r>
+            <w:r>
               <w:t>ⲭ̄ⲥ̄ ⲡⲉ ⲧⲉⲛϩⲉⲗⲡⲓⲥ: Ⲓⲏ̄ⲥ̄ Ⲡⲭ̄ⲥ̄ ⲡⲉ ⲡⲉⲛⲃⲟⲏ̀ⲑⲟⲥ: Ⲓⲏ̄ⲥ̄ Ⲡⲭ̄ⲥ̄ ⲡⲓⲙⲟⲛⲟⲅⲉⲛⲏⲥ: ⲉ̀ⲧⲁⲩⲁϣϥ ⲉ̀ⲡ̀ϣⲉ ⲛ̀ⲧⲉ ⲡⲓⲥ̀ⲧⲁⲩⲣⲟⲥ.</w:t>
             </w:r>
           </w:p>
@@ -441,7 +934,15 @@
           </w:tcPr>
           <w:p>
             <w:r>
-              <w:t>Jesus Christ is our hope, Jesus Christ is our help, Jesus Christ is the only-begotten, who was crucified upon the cross.</w:t>
+              <w:t xml:space="preserve">Jesus Christ is our hope, Jesus Christ is our help, Jesus Christ is the only-begotten, </w:t>
+            </w:r>
+            <w:proofErr w:type="gramStart"/>
+            <w:r>
+              <w:t>who</w:t>
+            </w:r>
+            <w:proofErr w:type="gramEnd"/>
+            <w:r>
+              <w:t xml:space="preserve"> was crucified upon the cross.</w:t>
             </w:r>
           </w:p>
         </w:tc>
@@ -449,13 +950,72 @@
           <w:tcPr>
             <w:tcW w:w="1259" w:type="pct"/>
           </w:tcPr>
-          <w:p/>
+          <w:p>
+            <w:r>
+              <w:t>Jesus Christ is our hope.</w:t>
+            </w:r>
+          </w:p>
+          <w:p>
+            <w:r>
+              <w:t>Jesus Christ is our help.</w:t>
+            </w:r>
+          </w:p>
+          <w:p>
+            <w:r>
+              <w:t>Jesus Christ is the Only-Begotten,</w:t>
+            </w:r>
+          </w:p>
+          <w:p>
+            <w:r>
+              <w:t xml:space="preserve">Who </w:t>
+            </w:r>
+            <w:r>
+              <w:t>was</w:t>
+            </w:r>
+            <w:r>
+              <w:t xml:space="preserve"> crucified upon the </w:t>
+            </w:r>
+            <w:proofErr w:type="gramStart"/>
+            <w:r>
+              <w:t>Cross.</w:t>
+            </w:r>
+            <w:proofErr w:type="gramEnd"/>
+          </w:p>
         </w:tc>
         <w:tc>
           <w:tcPr>
             <w:tcW w:w="1260" w:type="pct"/>
           </w:tcPr>
-          <w:p/>
+          <w:p>
+            <w:r>
+              <w:t>Jesus Christ is our hope.</w:t>
+            </w:r>
+          </w:p>
+          <w:p>
+            <w:r>
+              <w:t>Jesus Christ is our help.</w:t>
+            </w:r>
+          </w:p>
+          <w:p>
+            <w:r>
+              <w:t>Jesus Christ is the Only-Begotten,</w:t>
+            </w:r>
+          </w:p>
+          <w:p>
+            <w:r>
+              <w:t xml:space="preserve">Who </w:t>
+            </w:r>
+            <w:proofErr w:type="spellStart"/>
+            <w:proofErr w:type="gramStart"/>
+            <w:r>
+              <w:t>wast</w:t>
+            </w:r>
+            <w:proofErr w:type="spellEnd"/>
+            <w:proofErr w:type="gramEnd"/>
+            <w:r>
+              <w:t xml:space="preserve"> crucified upon the Cross.</w:t>
+            </w:r>
+          </w:p>
         </w:tc>
       </w:tr>
       <w:tr>
@@ -486,13 +1046,51 @@
           <w:tcPr>
             <w:tcW w:w="1259" w:type="pct"/>
           </w:tcPr>
-          <w:p/>
+          <w:p>
+            <w:r>
+              <w:t>Constantine the beloved of Christ</w:t>
+            </w:r>
+          </w:p>
+          <w:p>
+            <w:r>
+              <w:t>Saw the sign of the Cross</w:t>
+            </w:r>
+          </w:p>
+          <w:p>
+            <w:r>
+              <w:t>In the firmament of Heaven,</w:t>
+            </w:r>
+          </w:p>
+          <w:p>
+            <w:r>
+              <w:t>And believed on Jesus Christ.</w:t>
+            </w:r>
+          </w:p>
         </w:tc>
         <w:tc>
           <w:tcPr>
             <w:tcW w:w="1260" w:type="pct"/>
           </w:tcPr>
-          <w:p/>
+          <w:p>
+            <w:r>
+              <w:t>Constantine the beloved of Christ</w:t>
+            </w:r>
+          </w:p>
+          <w:p>
+            <w:r>
+              <w:t>Saw the sign of the Cross</w:t>
+            </w:r>
+          </w:p>
+          <w:p>
+            <w:r>
+              <w:t>In the firmament of Heaven,</w:t>
+            </w:r>
+          </w:p>
+          <w:p>
+            <w:r>
+              <w:t>And believed on Jesus Christ.</w:t>
+            </w:r>
+          </w:p>
         </w:tc>
       </w:tr>
       <w:tr>
@@ -523,13 +1121,51 @@
           <w:tcPr>
             <w:tcW w:w="1259" w:type="pct"/>
           </w:tcPr>
-          <w:p/>
+          <w:p>
+            <w:r>
+              <w:t>He also made the sign,</w:t>
+            </w:r>
+          </w:p>
+          <w:p>
+            <w:r>
+              <w:t>And conquered in war,</w:t>
+            </w:r>
+          </w:p>
+          <w:p>
+            <w:r>
+              <w:t>With his good soldiers,</w:t>
+            </w:r>
+          </w:p>
+          <w:p>
+            <w:r>
+              <w:t>Through the strength of the sign of the Cross.</w:t>
+            </w:r>
+          </w:p>
         </w:tc>
         <w:tc>
           <w:tcPr>
             <w:tcW w:w="1260" w:type="pct"/>
           </w:tcPr>
-          <w:p/>
+          <w:p>
+            <w:r>
+              <w:t>He also made the sign,</w:t>
+            </w:r>
+          </w:p>
+          <w:p>
+            <w:r>
+              <w:t>And conquered in war,</w:t>
+            </w:r>
+          </w:p>
+          <w:p>
+            <w:r>
+              <w:t>With his good soldiers,</w:t>
+            </w:r>
+          </w:p>
+          <w:p>
+            <w:r>
+              <w:t>Through the strength of the sign of the Cross.</w:t>
+            </w:r>
+          </w:p>
         </w:tc>
       </w:tr>
       <w:tr>
@@ -560,13 +1196,69 @@
           <w:tcPr>
             <w:tcW w:w="1259" w:type="pct"/>
           </w:tcPr>
-          <w:p/>
+          <w:p>
+            <w:r>
+              <w:t>Grant us, O Lord, Your peace,</w:t>
+            </w:r>
+          </w:p>
+          <w:p>
+            <w:r>
+              <w:t>In the Assembly of Your people.</w:t>
+            </w:r>
+          </w:p>
+          <w:p>
+            <w:r>
+              <w:t>Heal our sicknesses,</w:t>
+            </w:r>
+          </w:p>
+          <w:p>
+            <w:r>
+              <w:t>And confirm us through Your Cross.</w:t>
+            </w:r>
+          </w:p>
         </w:tc>
         <w:tc>
           <w:tcPr>
             <w:tcW w:w="1260" w:type="pct"/>
           </w:tcPr>
-          <w:p/>
+          <w:p>
+            <w:r>
+              <w:t xml:space="preserve">Grant us, O Lord, </w:t>
+            </w:r>
+            <w:r>
+              <w:t>Thy</w:t>
+            </w:r>
+            <w:r>
+              <w:t xml:space="preserve"> peace,</w:t>
+            </w:r>
+          </w:p>
+          <w:p>
+            <w:r>
+              <w:t xml:space="preserve">In the Assembly of </w:t>
+            </w:r>
+            <w:r>
+              <w:t>Thy people.</w:t>
+            </w:r>
+          </w:p>
+          <w:p>
+            <w:r>
+              <w:t>Heal our sicknesses,</w:t>
+            </w:r>
+          </w:p>
+          <w:p>
+            <w:r>
+              <w:t>And c</w:t>
+            </w:r>
+            <w:r>
+              <w:t xml:space="preserve">onfirm us through </w:t>
+            </w:r>
+            <w:r>
+              <w:t>Thy</w:t>
+            </w:r>
+            <w:r>
+              <w:t xml:space="preserve"> Cross.</w:t>
+            </w:r>
+          </w:p>
         </w:tc>
       </w:tr>
       <w:tr>
@@ -597,13 +1289,69 @@
           <w:tcPr>
             <w:tcW w:w="1259" w:type="pct"/>
           </w:tcPr>
-          <w:p/>
+          <w:p>
+            <w:r>
+              <w:t xml:space="preserve">Have mercy </w:t>
+            </w:r>
+            <w:r>
+              <w:t>on</w:t>
+            </w:r>
+            <w:r>
+              <w:t xml:space="preserve"> us and hear us,</w:t>
+            </w:r>
+          </w:p>
+          <w:p>
+            <w:r>
+              <w:t xml:space="preserve">O </w:t>
+            </w:r>
+            <w:r>
+              <w:t>You</w:t>
+            </w:r>
+            <w:r>
+              <w:t xml:space="preserve"> who was crucified upon the Cross.</w:t>
+            </w:r>
+          </w:p>
+          <w:p>
+            <w:r>
+              <w:t xml:space="preserve">Take </w:t>
+            </w:r>
+            <w:r>
+              <w:t>Your</w:t>
+            </w:r>
+            <w:r>
+              <w:t xml:space="preserve"> wrath away from us,</w:t>
+            </w:r>
+          </w:p>
+          <w:p>
+            <w:r>
+              <w:t>And save us from temptations.</w:t>
+            </w:r>
+          </w:p>
         </w:tc>
         <w:tc>
           <w:tcPr>
             <w:tcW w:w="1260" w:type="pct"/>
           </w:tcPr>
-          <w:p/>
+          <w:p>
+            <w:r>
+              <w:t>Have mercy upon us and hear us,</w:t>
+            </w:r>
+          </w:p>
+          <w:p>
+            <w:r>
+              <w:t>O Thou who was crucified upon the Cross.</w:t>
+            </w:r>
+          </w:p>
+          <w:p>
+            <w:r>
+              <w:t>Take Thy wrath away from us,</w:t>
+            </w:r>
+          </w:p>
+          <w:p>
+            <w:r>
+              <w:t>And save us from temptations.</w:t>
+            </w:r>
+          </w:p>
         </w:tc>
       </w:tr>
       <w:tr>
@@ -634,13 +1382,59 @@
           <w:tcPr>
             <w:tcW w:w="1259" w:type="pct"/>
           </w:tcPr>
-          <w:p/>
+          <w:p>
+            <w:r>
+              <w:t>You are blessed, O our Master Christ,</w:t>
+            </w:r>
+          </w:p>
+          <w:p>
+            <w:r>
+              <w:t>Who was born of the Virgin,</w:t>
+            </w:r>
+          </w:p>
+          <w:p>
+            <w:r>
+              <w:t>And lifted up upon the Cross,</w:t>
+            </w:r>
+          </w:p>
+          <w:p>
+            <w:r>
+              <w:t>To save our race.</w:t>
+            </w:r>
+          </w:p>
         </w:tc>
         <w:tc>
           <w:tcPr>
             <w:tcW w:w="1260" w:type="pct"/>
           </w:tcPr>
-          <w:p/>
+          <w:p>
+            <w:r>
+              <w:t>You are blessed, O our Master Christ,</w:t>
+            </w:r>
+          </w:p>
+          <w:p>
+            <w:r>
+              <w:t xml:space="preserve">Who </w:t>
+            </w:r>
+            <w:proofErr w:type="spellStart"/>
+            <w:r>
+              <w:t>wast</w:t>
+            </w:r>
+            <w:proofErr w:type="spellEnd"/>
+            <w:r>
+              <w:t xml:space="preserve"> born of the Virgin,</w:t>
+            </w:r>
+          </w:p>
+          <w:p>
+            <w:r>
+              <w:t>And lifted up upon the Cross,</w:t>
+            </w:r>
+          </w:p>
+          <w:p>
+            <w:r>
+              <w:t>Even to save our race.</w:t>
+            </w:r>
+          </w:p>
         </w:tc>
       </w:tr>
       <w:tr>
@@ -663,7 +1457,15 @@
           </w:tcPr>
           <w:p>
             <w:r>
-              <w:t>We glorify You with thanksgiving, O our true God, for You granted us Your grace, through the sign of the cross.</w:t>
+              <w:t xml:space="preserve">We glorify You with </w:t>
+            </w:r>
+            <w:proofErr w:type="gramStart"/>
+            <w:r>
+              <w:t>thanksgiving,</w:t>
+            </w:r>
+            <w:proofErr w:type="gramEnd"/>
+            <w:r>
+              <w:t xml:space="preserve"> O our true God, for You granted us Your grace, through the sign of the cross.</w:t>
             </w:r>
           </w:p>
         </w:tc>
@@ -671,13 +1473,69 @@
           <w:tcPr>
             <w:tcW w:w="1259" w:type="pct"/>
           </w:tcPr>
-          <w:p/>
+          <w:p>
+            <w:r>
+              <w:t>We glorify You with thanksgiving,</w:t>
+            </w:r>
+          </w:p>
+          <w:p>
+            <w:r>
+              <w:t>O our true God,</w:t>
+            </w:r>
+          </w:p>
+          <w:p>
+            <w:r>
+              <w:t>For You granted us Your grace</w:t>
+            </w:r>
+          </w:p>
+          <w:p>
+            <w:r>
+              <w:t>Through the sign of the Cross.</w:t>
+            </w:r>
+          </w:p>
         </w:tc>
         <w:tc>
           <w:tcPr>
             <w:tcW w:w="1260" w:type="pct"/>
           </w:tcPr>
-          <w:p/>
+          <w:p>
+            <w:r>
+              <w:t xml:space="preserve">We glorify </w:t>
+            </w:r>
+            <w:r>
+              <w:t>Thee</w:t>
+            </w:r>
+            <w:r>
+              <w:t xml:space="preserve"> with thanksgiving,</w:t>
+            </w:r>
+          </w:p>
+          <w:p>
+            <w:r>
+              <w:t>O our true God,</w:t>
+            </w:r>
+          </w:p>
+          <w:p>
+            <w:r>
+              <w:t xml:space="preserve">For </w:t>
+            </w:r>
+            <w:r>
+              <w:t>Thou hast</w:t>
+            </w:r>
+            <w:r>
+              <w:t xml:space="preserve"> granted us </w:t>
+            </w:r>
+            <w:r>
+              <w:t>Thy</w:t>
+            </w:r>
+            <w:r>
+              <w:t xml:space="preserve"> grace</w:t>
+            </w:r>
+          </w:p>
+          <w:p>
+            <w:r>
+              <w:t>Through the sign of the Cross.</w:t>
+            </w:r>
+          </w:p>
         </w:tc>
       </w:tr>
       <w:tr>
@@ -718,7 +1576,15 @@
             </w:r>
             <w:r>
               <w:lastRenderedPageBreak/>
-              <w:t>sufferings, the cross is our purification.</w:t>
+              <w:t xml:space="preserve">sufferings, </w:t>
+            </w:r>
+            <w:proofErr w:type="gramStart"/>
+            <w:r>
+              <w:t>the</w:t>
+            </w:r>
+            <w:proofErr w:type="gramEnd"/>
+            <w:r>
+              <w:t xml:space="preserve"> cross is our purification.</w:t>
             </w:r>
           </w:p>
         </w:tc>
@@ -726,18 +1592,87 @@
           <w:tcPr>
             <w:tcW w:w="1259" w:type="pct"/>
           </w:tcPr>
+          <w:p>
+            <w:r>
+              <w:lastRenderedPageBreak/>
+              <w:t>The Cross is our hope.</w:t>
+            </w:r>
+          </w:p>
+          <w:p>
+            <w:r>
+              <w:t>The Cross is our strength.</w:t>
+            </w:r>
+          </w:p>
+          <w:p>
+            <w:r>
+              <w:lastRenderedPageBreak/>
+              <w:t>In our struggles and afflictions,</w:t>
+            </w:r>
+          </w:p>
           <w:p>
             <w:pPr>
               <w:pStyle w:val="EngHang"/>
               <w:spacing w:before="2"/>
             </w:pPr>
+            <w:r>
+              <w:t>The Cross is our purification.</w:t>
+            </w:r>
           </w:p>
         </w:tc>
         <w:tc>
           <w:tcPr>
             <w:tcW w:w="1260" w:type="pct"/>
           </w:tcPr>
-          <w:p/>
+          <w:p>
+            <w:r>
+              <w:lastRenderedPageBreak/>
+              <w:t>The Cross is our hope.</w:t>
+            </w:r>
+          </w:p>
+          <w:p>
+            <w:r>
+              <w:t xml:space="preserve">The Cross is our </w:t>
+            </w:r>
+            <w:commentRangeStart w:id="6"/>
+            <w:r>
+              <w:t>strength</w:t>
+            </w:r>
+            <w:commentRangeEnd w:id="6"/>
+            <w:r>
+              <w:rPr>
+                <w:rStyle w:val="CommentReference"/>
+              </w:rPr>
+              <w:commentReference w:id="6"/>
+            </w:r>
+            <w:r>
+              <w:t>.</w:t>
+            </w:r>
+          </w:p>
+          <w:p>
+            <w:r>
+              <w:lastRenderedPageBreak/>
+              <w:t xml:space="preserve">In our struggles and </w:t>
+            </w:r>
+            <w:commentRangeStart w:id="7"/>
+            <w:r>
+              <w:t>afflictions</w:t>
+            </w:r>
+            <w:commentRangeEnd w:id="7"/>
+            <w:r>
+              <w:rPr>
+                <w:rStyle w:val="CommentReference"/>
+              </w:rPr>
+              <w:commentReference w:id="7"/>
+            </w:r>
+            <w:r>
+              <w:t>,</w:t>
+            </w:r>
+          </w:p>
+          <w:p>
+            <w:r>
+              <w:t>The Cross is our purification.</w:t>
+            </w:r>
+          </w:p>
         </w:tc>
       </w:tr>
       <w:tr>
@@ -761,7 +1696,21 @@
           </w:tcPr>
           <w:p>
             <w:r>
-              <w:t>Deliver us from our enemies, for the sake of the cross unto the ages, disperse the enemies, from the Church of Lord.</w:t>
+              <w:t xml:space="preserve">Deliver us from our enemies, for the sake of the cross unto the </w:t>
+            </w:r>
+            <w:proofErr w:type="gramStart"/>
+            <w:r>
+              <w:t>ages,</w:t>
+            </w:r>
+            <w:proofErr w:type="gramEnd"/>
+            <w:r>
+              <w:t xml:space="preserve"> disperse</w:t>
+            </w:r>
+            <w:r>
+              <w:t xml:space="preserve"> the enemies, from the Church o</w:t>
+            </w:r>
+            <w:r>
+              <w:t xml:space="preserve"> Lord.</w:t>
             </w:r>
           </w:p>
         </w:tc>
@@ -769,13 +1718,82 @@
           <w:tcPr>
             <w:tcW w:w="1259" w:type="pct"/>
           </w:tcPr>
-          <w:p/>
+          <w:p>
+            <w:r>
+              <w:t>Deliver us from our enemies,</w:t>
+            </w:r>
+          </w:p>
+          <w:p>
+            <w:r>
+              <w:t>For the sake of the Cross, forever.</w:t>
+            </w:r>
+          </w:p>
+          <w:p>
+            <w:r>
+              <w:t>Disperse the enemies</w:t>
+            </w:r>
+          </w:p>
+          <w:p>
+            <w:r>
+              <w:t>Of the Church, O Lord.</w:t>
+            </w:r>
+          </w:p>
         </w:tc>
         <w:tc>
           <w:tcPr>
             <w:tcW w:w="1260" w:type="pct"/>
           </w:tcPr>
-          <w:p/>
+          <w:p>
+            <w:r>
+              <w:t>Deliver us from our enemies,</w:t>
+            </w:r>
+          </w:p>
+          <w:p>
+            <w:r>
+              <w:t>For the sake of the Cross</w:t>
+            </w:r>
+            <w:r>
+              <w:t>,</w:t>
+            </w:r>
+            <w:r>
+              <w:t xml:space="preserve"> </w:t>
+            </w:r>
+            <w:commentRangeStart w:id="8"/>
+            <w:r>
+              <w:t>forever</w:t>
+            </w:r>
+            <w:commentRangeEnd w:id="8"/>
+            <w:r>
+              <w:rPr>
+                <w:rStyle w:val="CommentReference"/>
+              </w:rPr>
+              <w:commentReference w:id="8"/>
+            </w:r>
+            <w:r>
+              <w:t>.</w:t>
+            </w:r>
+          </w:p>
+          <w:p>
+            <w:r>
+              <w:t>Disperse the enemies</w:t>
+            </w:r>
+          </w:p>
+          <w:p>
+            <w:commentRangeStart w:id="9"/>
+            <w:r>
+              <w:t xml:space="preserve">Of </w:t>
+            </w:r>
+            <w:commentRangeEnd w:id="9"/>
+            <w:r>
+              <w:rPr>
+                <w:rStyle w:val="CommentReference"/>
+              </w:rPr>
+              <w:commentReference w:id="9"/>
+            </w:r>
+            <w:r>
+              <w:t>the Church, O Lord.</w:t>
+            </w:r>
+          </w:p>
         </w:tc>
       </w:tr>
       <w:tr>
@@ -810,16 +1828,99 @@
             <w:pPr>
               <w:pStyle w:val="EngHang"/>
             </w:pPr>
-          </w:p>
-        </w:tc>
-        <w:tc>
-          <w:tcPr>
-            <w:tcW w:w="1260" w:type="pct"/>
-          </w:tcPr>
+            <w:r>
+              <w:t>Bless the Lord in praises</w:t>
+            </w:r>
+          </w:p>
           <w:p>
             <w:pPr>
               <w:pStyle w:val="EngHang"/>
             </w:pPr>
+            <w:r>
+              <w:t>And hymns saying,</w:t>
+            </w:r>
+          </w:p>
+          <w:p>
+            <w:pPr>
+              <w:pStyle w:val="EngHang"/>
+            </w:pPr>
+            <w:r>
+              <w:t>“Hail to the pride of the faithful,</w:t>
+            </w:r>
+          </w:p>
+          <w:p>
+            <w:pPr>
+              <w:pStyle w:val="EngHang"/>
+            </w:pPr>
+            <w:r>
+              <w:t>The Cross of Jesus Christ.”</w:t>
+            </w:r>
+          </w:p>
+        </w:tc>
+        <w:tc>
+          <w:tcPr>
+            <w:tcW w:w="1260" w:type="pct"/>
+          </w:tcPr>
+          <w:p>
+            <w:pPr>
+              <w:pStyle w:val="EngHang"/>
+            </w:pPr>
+            <w:r>
+              <w:t xml:space="preserve">Bless the Lord in </w:t>
+            </w:r>
+            <w:commentRangeStart w:id="10"/>
+            <w:r>
+              <w:t>praises</w:t>
+            </w:r>
+            <w:commentRangeEnd w:id="10"/>
+            <w:r>
+              <w:rPr>
+                <w:rStyle w:val="CommentReference"/>
+                <w:rFonts w:ascii="Times New Roman" w:eastAsiaTheme="minorHAnsi" w:hAnsi="Times New Roman" w:cstheme="minorBidi"/>
+                <w:color w:val="auto"/>
+              </w:rPr>
+              <w:commentReference w:id="10"/>
+            </w:r>
+          </w:p>
+          <w:p>
+            <w:pPr>
+              <w:pStyle w:val="EngHang"/>
+            </w:pPr>
+            <w:r>
+              <w:t>And hymns saying,</w:t>
+            </w:r>
+          </w:p>
+          <w:p>
+            <w:pPr>
+              <w:pStyle w:val="EngHang"/>
+            </w:pPr>
+            <w:r>
+              <w:t xml:space="preserve">“Hail to the pride of the </w:t>
+            </w:r>
+            <w:commentRangeStart w:id="11"/>
+            <w:r>
+              <w:t>faithful</w:t>
+            </w:r>
+            <w:commentRangeEnd w:id="11"/>
+            <w:r>
+              <w:rPr>
+                <w:rStyle w:val="CommentReference"/>
+                <w:rFonts w:ascii="Times New Roman" w:eastAsiaTheme="minorHAnsi" w:hAnsi="Times New Roman" w:cstheme="minorBidi"/>
+                <w:color w:val="auto"/>
+              </w:rPr>
+              <w:commentReference w:id="11"/>
+            </w:r>
+            <w:r>
+              <w:t>,</w:t>
+            </w:r>
+          </w:p>
+          <w:p>
+            <w:pPr>
+              <w:pStyle w:val="EngHang"/>
+            </w:pPr>
+            <w:r>
+              <w:t>The Cross of Jesus Christ.”</w:t>
+            </w:r>
           </w:p>
         </w:tc>
       </w:tr>
@@ -843,7 +1944,15 @@
           </w:tcPr>
           <w:p>
             <w:r>
-              <w:t>We ask and entreat, that You bless the waters, the plants and the seeds, the earth and the rains.</w:t>
+              <w:t xml:space="preserve">We ask and </w:t>
+            </w:r>
+            <w:proofErr w:type="gramStart"/>
+            <w:r>
+              <w:t>entreat,</w:t>
+            </w:r>
+            <w:proofErr w:type="gramEnd"/>
+            <w:r>
+              <w:t xml:space="preserve"> that You bless the waters, the plants and the seeds, the earth and the rains.</w:t>
             </w:r>
           </w:p>
         </w:tc>
@@ -851,13 +1960,57 @@
           <w:tcPr>
             <w:tcW w:w="1259" w:type="pct"/>
           </w:tcPr>
-          <w:p/>
+          <w:p>
+            <w:r>
+              <w:t>We ask and entreat You,</w:t>
+            </w:r>
+          </w:p>
+          <w:p>
+            <w:r>
+              <w:t>Bless the waters,</w:t>
+            </w:r>
+          </w:p>
+          <w:p>
+            <w:r>
+              <w:t>The plants and the seeds,</w:t>
+            </w:r>
+          </w:p>
+          <w:p>
+            <w:r>
+              <w:t>The Earth and the rain.</w:t>
+            </w:r>
+          </w:p>
         </w:tc>
         <w:tc>
           <w:tcPr>
             <w:tcW w:w="1260" w:type="pct"/>
           </w:tcPr>
-          <w:p/>
+          <w:p>
+            <w:r>
+              <w:t xml:space="preserve">We ask and entreat </w:t>
+            </w:r>
+            <w:r>
+              <w:t>Thee</w:t>
+            </w:r>
+            <w:r>
+              <w:t>,</w:t>
+            </w:r>
+          </w:p>
+          <w:p>
+            <w:r>
+              <w:t>Bless the waters,</w:t>
+            </w:r>
+          </w:p>
+          <w:p>
+            <w:r>
+              <w:t>The plants and the seeds,</w:t>
+            </w:r>
+          </w:p>
+          <w:p>
+            <w:r>
+              <w:t>The Earth and the rain.</w:t>
+            </w:r>
+          </w:p>
         </w:tc>
       </w:tr>
       <w:tr>
@@ -888,13 +2041,63 @@
           <w:tcPr>
             <w:tcW w:w="1259" w:type="pct"/>
           </w:tcPr>
-          <w:p/>
+          <w:p>
+            <w:r>
+              <w:t>O Son of God, our God,</w:t>
+            </w:r>
+          </w:p>
+          <w:p>
+            <w:r>
+              <w:t>Save us from temptations,</w:t>
+            </w:r>
+          </w:p>
+          <w:p>
+            <w:r>
+              <w:t>For the sake of Your Mother,</w:t>
+            </w:r>
+          </w:p>
+          <w:p>
+            <w:r>
+              <w:t>And by the power of Your Cross.</w:t>
+            </w:r>
+          </w:p>
         </w:tc>
         <w:tc>
           <w:tcPr>
             <w:tcW w:w="1260" w:type="pct"/>
           </w:tcPr>
-          <w:p/>
+          <w:p>
+            <w:r>
+              <w:t>O Son of God, our God,</w:t>
+            </w:r>
+          </w:p>
+          <w:p>
+            <w:r>
+              <w:t>Save us from temptations,</w:t>
+            </w:r>
+          </w:p>
+          <w:p>
+            <w:r>
+              <w:t xml:space="preserve">For the sake of </w:t>
+            </w:r>
+            <w:r>
+              <w:t>Thy</w:t>
+            </w:r>
+            <w:r>
+              <w:t xml:space="preserve"> Mother,</w:t>
+            </w:r>
+          </w:p>
+          <w:p>
+            <w:r>
+              <w:t xml:space="preserve">And by the power of </w:t>
+            </w:r>
+            <w:r>
+              <w:t>Thy</w:t>
+            </w:r>
+            <w:r>
+              <w:t xml:space="preserve"> Cross.</w:t>
+            </w:r>
+          </w:p>
         </w:tc>
       </w:tr>
       <w:tr>
@@ -925,18 +2128,67 @@
           <w:tcPr>
             <w:tcW w:w="1259" w:type="pct"/>
           </w:tcPr>
+          <w:p>
+            <w:r>
+              <w:t xml:space="preserve">O </w:t>
+            </w:r>
+            <w:r>
+              <w:t>You</w:t>
+            </w:r>
+            <w:r>
+              <w:t xml:space="preserve"> who carries the sins of the world,</w:t>
+            </w:r>
+          </w:p>
+          <w:p>
+            <w:r>
+              <w:t xml:space="preserve">Who was lifted up </w:t>
+            </w:r>
+            <w:r>
+              <w:t>on</w:t>
+            </w:r>
+            <w:r>
+              <w:t xml:space="preserve"> the Cross,</w:t>
+            </w:r>
+          </w:p>
+          <w:p>
+            <w:r>
+              <w:t>Even to save our race,</w:t>
+            </w:r>
+          </w:p>
           <w:p>
             <w:pPr>
               <w:pStyle w:val="EngHang"/>
               <w:spacing w:before="2"/>
             </w:pPr>
+            <w:r>
+              <w:t>We the Christian people.</w:t>
+            </w:r>
           </w:p>
         </w:tc>
         <w:tc>
           <w:tcPr>
             <w:tcW w:w="1260" w:type="pct"/>
           </w:tcPr>
-          <w:p/>
+          <w:p>
+            <w:r>
+              <w:t>O Thou who carries the sins of the world,</w:t>
+            </w:r>
+          </w:p>
+          <w:p>
+            <w:r>
+              <w:t>Who was lifted up upon the Cross,</w:t>
+            </w:r>
+          </w:p>
+          <w:p>
+            <w:r>
+              <w:t>Even to save our race,</w:t>
+            </w:r>
+          </w:p>
+          <w:p>
+            <w:r>
+              <w:t>We the Christian people.</w:t>
+            </w:r>
+          </w:p>
         </w:tc>
       </w:tr>
       <w:tr>
@@ -967,13 +2219,57 @@
           <w:tcPr>
             <w:tcW w:w="1259" w:type="pct"/>
           </w:tcPr>
-          <w:p/>
+          <w:p>
+            <w:r>
+              <w:t>Hail to the Cross.</w:t>
+            </w:r>
+          </w:p>
+          <w:p>
+            <w:r>
+              <w:t>Hail to the City of the Only-Begotten.</w:t>
+            </w:r>
+          </w:p>
+          <w:p>
+            <w:r>
+              <w:t>Hail to the tomb of Christ.</w:t>
+            </w:r>
+          </w:p>
+          <w:p>
+            <w:r>
+              <w:t>Hail to the place of the Resurrection.</w:t>
+            </w:r>
+          </w:p>
         </w:tc>
         <w:tc>
           <w:tcPr>
             <w:tcW w:w="1260" w:type="pct"/>
           </w:tcPr>
-          <w:p/>
+          <w:p>
+            <w:r>
+              <w:t>Hail to the Cross.</w:t>
+            </w:r>
+          </w:p>
+          <w:p>
+            <w:r>
+              <w:t>Hail to the City of the Only-Begotten.</w:t>
+            </w:r>
+          </w:p>
+          <w:p>
+            <w:r>
+              <w:t>Hail to the tomb of Christ.</w:t>
+            </w:r>
+          </w:p>
+          <w:p>
+            <w:r>
+              <w:t xml:space="preserve">Hail to the place of the </w:t>
+            </w:r>
+            <w:r>
+              <w:t>Resurrection</w:t>
+            </w:r>
+            <w:r>
+              <w:t>.</w:t>
+            </w:r>
+          </w:p>
         </w:tc>
       </w:tr>
       <w:tr>
@@ -1004,13 +2300,54 @@
           <w:tcPr>
             <w:tcW w:w="1259" w:type="pct"/>
           </w:tcPr>
-          <w:p/>
+          <w:p>
+            <w:r>
+              <w:t>The Salvation of the world,</w:t>
+            </w:r>
+          </w:p>
+          <w:p>
+            <w:r>
+              <w:t>Is by the Cross of Christ.</w:t>
+            </w:r>
+          </w:p>
+          <w:p>
+            <w:r>
+              <w:t>Remember me for the sake of the Virgin,</w:t>
+            </w:r>
+          </w:p>
+          <w:p>
+            <w:r>
+              <w:t>In Your Kingdom, O Son of God.</w:t>
+            </w:r>
+          </w:p>
         </w:tc>
         <w:tc>
           <w:tcPr>
             <w:tcW w:w="1260" w:type="pct"/>
           </w:tcPr>
-          <w:p/>
+          <w:p>
+            <w:r>
+              <w:t>The Salvation of the world,</w:t>
+            </w:r>
+          </w:p>
+          <w:p>
+            <w:r>
+              <w:t>Is by the Cross of Christ.</w:t>
+            </w:r>
+          </w:p>
+          <w:p>
+            <w:r>
+              <w:t>Remember me for the sake of the Virgin,</w:t>
+            </w:r>
+          </w:p>
+          <w:p>
+            <w:r>
+              <w:t>In Thy</w:t>
+            </w:r>
+            <w:r>
+              <w:t xml:space="preserve"> Kingdom, O Son of God.</w:t>
+            </w:r>
+          </w:p>
         </w:tc>
       </w:tr>
       <w:tr>
@@ -1023,11 +2360,11 @@
               <w:pStyle w:val="CopticVerse"/>
             </w:pPr>
             <w:r>
-              <w:t xml:space="preserve">Ⲱ ⲫⲏⲉ̀ⲧⲁϥⲁⲩⲁϣϥ ⲉ̀ⲡⲓⲥ̀ⲧⲁⲩⲣⲟⲥ: ⲛⲁϩⲙⲉⲛ ϧⲉⲛ ⲛⲉⲛϫⲓϫ ⲙ̀ⲡⲓⲧⲩⲣⲁⲛⲛⲟⲥ: ⲟⲩⲟϩ ⲭⲱ ⲛⲁⲛ ⲉ̀ⲃⲟⲗ </w:t>
+              <w:t xml:space="preserve">Ⲱ ⲫⲏⲉ̀ⲧⲁϥⲁⲩⲁϣϥ ⲉ̀ⲡⲓⲥ̀ⲧⲁⲩⲣⲟⲥ: ⲛⲁϩⲙⲉⲛ ϧⲉⲛ </w:t>
             </w:r>
             <w:r>
               <w:lastRenderedPageBreak/>
-              <w:t>ⲁⲛⲟⲛ ⲡⲉⲕⲗⲁⲟⲥ: ϩⲓⲧⲉⲛ ⲛⲓϯϩⲟ ⲛ̀Ϯⲑⲉⲟⲧⲟⲕⲟⲥ.</w:t>
+              <w:t>ⲛⲉⲛϫⲓϫ ⲙ̀ⲡⲓⲧⲩⲣⲁⲛⲛⲟⲥ: ⲟⲩⲟϩ ⲭⲱ ⲛⲁⲛ ⲉ̀ⲃⲟⲗ ⲁⲛⲟⲛ ⲡⲉⲕⲗⲁⲟⲥ: ϩⲓⲧⲉⲛ ⲛⲓϯϩⲟ ⲛ̀Ϯⲑⲉⲟⲧⲟⲕⲟⲥ.</w:t>
             </w:r>
           </w:p>
         </w:tc>
@@ -1050,13 +2387,93 @@
           <w:tcPr>
             <w:tcW w:w="1259" w:type="pct"/>
           </w:tcPr>
-          <w:p/>
+          <w:p>
+            <w:r>
+              <w:lastRenderedPageBreak/>
+              <w:t>O You who was crucified on the Cross,</w:t>
+            </w:r>
+          </w:p>
+          <w:p>
+            <w:r>
+              <w:t>Save us from the hands of the tyrant,</w:t>
+            </w:r>
+          </w:p>
+          <w:p>
+            <w:r>
+              <w:lastRenderedPageBreak/>
+              <w:t>And forgive us, your people,</w:t>
+            </w:r>
+          </w:p>
+          <w:p>
+            <w:r>
+              <w:t xml:space="preserve">Through the intercessions of the </w:t>
+            </w:r>
+            <w:proofErr w:type="spellStart"/>
+            <w:r>
+              <w:t>Theotokos</w:t>
+            </w:r>
+            <w:proofErr w:type="spellEnd"/>
+            <w:r>
+              <w:t>.</w:t>
+            </w:r>
+          </w:p>
         </w:tc>
         <w:tc>
           <w:tcPr>
             <w:tcW w:w="1260" w:type="pct"/>
           </w:tcPr>
-          <w:p/>
+          <w:p>
+            <w:r>
+              <w:lastRenderedPageBreak/>
+              <w:t xml:space="preserve">O Thou who </w:t>
+            </w:r>
+            <w:proofErr w:type="spellStart"/>
+            <w:r>
+              <w:t>wast</w:t>
+            </w:r>
+            <w:proofErr w:type="spellEnd"/>
+            <w:r>
+              <w:t xml:space="preserve"> crucified upon the Cross,</w:t>
+            </w:r>
+          </w:p>
+          <w:p>
+            <w:r>
+              <w:t xml:space="preserve">Save us from the hands of the </w:t>
+            </w:r>
+            <w:commentRangeStart w:id="12"/>
+            <w:r>
+              <w:t>t</w:t>
+            </w:r>
+            <w:commentRangeEnd w:id="12"/>
+            <w:r>
+              <w:rPr>
+                <w:rStyle w:val="CommentReference"/>
+              </w:rPr>
+              <w:commentReference w:id="12"/>
+            </w:r>
+            <w:r>
+              <w:t>yrant,</w:t>
+            </w:r>
+          </w:p>
+          <w:p>
+            <w:r>
+              <w:lastRenderedPageBreak/>
+              <w:t>And forgive us, your people,</w:t>
+            </w:r>
+          </w:p>
+          <w:p>
+            <w:r>
+              <w:t xml:space="preserve">Through the intercessions of the </w:t>
+            </w:r>
+            <w:proofErr w:type="spellStart"/>
+            <w:r>
+              <w:t>Theotokos</w:t>
+            </w:r>
+            <w:proofErr w:type="spellEnd"/>
+            <w:r>
+              <w:t>.</w:t>
+            </w:r>
+          </w:p>
         </w:tc>
       </w:tr>
     </w:tbl>
@@ -1064,6 +2481,8 @@
       <w:pPr>
         <w:pStyle w:val="Heading1"/>
       </w:pPr>
+      <w:bookmarkStart w:id="13" w:name="_GoBack"/>
+      <w:bookmarkEnd w:id="13"/>
     </w:p>
     <w:sectPr>
       <w:pgSz w:w="20160" w:h="12240" w:orient="landscape" w:code="5"/>
@@ -1075,8 +2494,234 @@
 </w:document>
 </file>
 
+<file path=word/comments.xml><?xml version="1.0" encoding="utf-8"?>
+<w:comments xmlns:wpc="http://schemas.microsoft.com/office/word/2010/wordprocessingCanvas" xmlns:mc="http://schemas.openxmlformats.org/markup-compatibility/2006" xmlns:o="urn:schemas-microsoft-com:office:office" xmlns:r="http://schemas.openxmlformats.org/officeDocument/2006/relationships" xmlns:m="http://schemas.openxmlformats.org/officeDocument/2006/math" xmlns:v="urn:schemas-microsoft-com:vml" xmlns:wp14="http://schemas.microsoft.com/office/word/2010/wordprocessingDrawing" xmlns:wp="http://schemas.openxmlformats.org/drawingml/2006/wordprocessingDrawing" xmlns:w10="urn:schemas-microsoft-com:office:word" xmlns:w="http://schemas.openxmlformats.org/wordprocessingml/2006/main" xmlns:w14="http://schemas.microsoft.com/office/word/2010/wordml" xmlns:wpg="http://schemas.microsoft.com/office/word/2010/wordprocessingGroup" xmlns:wpi="http://schemas.microsoft.com/office/word/2010/wordprocessingInk" xmlns:wne="http://schemas.microsoft.com/office/word/2006/wordml" xmlns:wps="http://schemas.microsoft.com/office/word/2010/wordprocessingShape" mc:Ignorable="w14 wp14">
+  <w:comment w:id="0" w:author="Windows User" w:date="2015-01-28T08:39:00Z" w:initials="WU">
+    <w:p>
+      <w:pPr>
+        <w:pStyle w:val="CommentText"/>
+      </w:pPr>
+      <w:r>
+        <w:rPr>
+          <w:rStyle w:val="CommentReference"/>
+        </w:rPr>
+        <w:annotationRef/>
+      </w:r>
+      <w:r>
+        <w:t>Faithful or believers?</w:t>
+      </w:r>
+    </w:p>
+  </w:comment>
+  <w:comment w:id="1" w:author="Windows User" w:date="2015-01-28T08:38:00Z" w:initials="WU">
+    <w:p>
+      <w:pPr>
+        <w:pStyle w:val="CommentText"/>
+      </w:pPr>
+      <w:r>
+        <w:rPr>
+          <w:rStyle w:val="CommentReference"/>
+        </w:rPr>
+        <w:annotationRef/>
+      </w:r>
+      <w:r>
+        <w:t>By? Does this mean we can sing to Him because of…?</w:t>
+      </w:r>
+    </w:p>
+  </w:comment>
+  <w:comment w:id="2" w:author="Windows User" w:date="2015-01-28T08:38:00Z" w:initials="WU">
+    <w:p>
+      <w:pPr>
+        <w:pStyle w:val="CommentText"/>
+      </w:pPr>
+      <w:r>
+        <w:rPr>
+          <w:rStyle w:val="CommentReference"/>
+        </w:rPr>
+        <w:annotationRef/>
+      </w:r>
+      <w:r>
+        <w:t>Immortal? Life-giving?</w:t>
+      </w:r>
+    </w:p>
+  </w:comment>
+  <w:comment w:id="3" w:author="Windows User" w:date="2015-01-28T08:47:00Z" w:initials="WU">
+    <w:p>
+      <w:pPr>
+        <w:pStyle w:val="CommentText"/>
+      </w:pPr>
+      <w:r>
+        <w:rPr>
+          <w:rStyle w:val="CommentReference"/>
+        </w:rPr>
+        <w:annotationRef/>
+      </w:r>
+      <w:r>
+        <w:t>Is there a better word than strength?</w:t>
+      </w:r>
+    </w:p>
+  </w:comment>
+  <w:comment w:id="4" w:author="Windows User" w:date="2015-01-28T08:49:00Z" w:initials="WU">
+    <w:p>
+      <w:pPr>
+        <w:pStyle w:val="CommentText"/>
+      </w:pPr>
+      <w:r>
+        <w:rPr>
+          <w:rStyle w:val="CommentReference"/>
+        </w:rPr>
+        <w:annotationRef/>
+      </w:r>
+      <w:r>
+        <w:t xml:space="preserve">I’m guessing that’s the Psalm they mean…. What they put cannot be said in English. Wood, or Tree? Check </w:t>
+      </w:r>
+      <w:proofErr w:type="spellStart"/>
+      <w:r>
+        <w:t>Abouna’s</w:t>
+      </w:r>
+      <w:proofErr w:type="spellEnd"/>
+      <w:r>
+        <w:t xml:space="preserve"> </w:t>
+      </w:r>
+      <w:proofErr w:type="spellStart"/>
+      <w:r>
+        <w:t>Agpeya</w:t>
+      </w:r>
+      <w:proofErr w:type="spellEnd"/>
+    </w:p>
+  </w:comment>
+  <w:comment w:id="5" w:author="Windows User" w:date="2015-01-28T08:58:00Z" w:initials="WU">
+    <w:p>
+      <w:pPr>
+        <w:pStyle w:val="CommentText"/>
+      </w:pPr>
+      <w:r>
+        <w:rPr>
+          <w:rStyle w:val="CommentReference"/>
+        </w:rPr>
+        <w:annotationRef/>
+      </w:r>
+      <w:r>
+        <w:t>Does Coptic say “us”?</w:t>
+      </w:r>
+    </w:p>
+  </w:comment>
+  <w:comment w:id="6" w:author="Windows User" w:date="2015-01-28T09:09:00Z" w:initials="WU">
+    <w:p>
+      <w:pPr>
+        <w:pStyle w:val="CommentText"/>
+      </w:pPr>
+      <w:r>
+        <w:rPr>
+          <w:rStyle w:val="CommentReference"/>
+        </w:rPr>
+        <w:annotationRef/>
+      </w:r>
+      <w:r>
+        <w:t>Strength or confirmation?</w:t>
+      </w:r>
+    </w:p>
+  </w:comment>
+  <w:comment w:id="7" w:author="Windows User" w:date="2015-01-28T09:09:00Z" w:initials="WU">
+    <w:p>
+      <w:pPr>
+        <w:pStyle w:val="CommentText"/>
+      </w:pPr>
+      <w:r>
+        <w:rPr>
+          <w:rStyle w:val="CommentReference"/>
+        </w:rPr>
+        <w:annotationRef/>
+      </w:r>
+      <w:r>
+        <w:t>Sufferings or afflictions</w:t>
+      </w:r>
+    </w:p>
+  </w:comment>
+  <w:comment w:id="8" w:author="Windows User" w:date="2015-01-28T09:11:00Z" w:initials="WU">
+    <w:p>
+      <w:pPr>
+        <w:pStyle w:val="CommentText"/>
+      </w:pPr>
+      <w:r>
+        <w:rPr>
+          <w:rStyle w:val="CommentReference"/>
+        </w:rPr>
+        <w:annotationRef/>
+      </w:r>
+      <w:r>
+        <w:t>Forever ok? Unto the age just doesn’t fit the tune.</w:t>
+      </w:r>
+    </w:p>
+  </w:comment>
+  <w:comment w:id="9" w:author="Windows User" w:date="2015-01-28T09:11:00Z" w:initials="WU">
+    <w:p>
+      <w:pPr>
+        <w:pStyle w:val="CommentText"/>
+      </w:pPr>
+      <w:r>
+        <w:rPr>
+          <w:rStyle w:val="CommentReference"/>
+        </w:rPr>
+        <w:annotationRef/>
+      </w:r>
+      <w:r>
+        <w:t>Of or from?</w:t>
+      </w:r>
+    </w:p>
+  </w:comment>
+  <w:comment w:id="10" w:author="Windows User" w:date="2015-01-28T09:12:00Z" w:initials="WU">
+    <w:p>
+      <w:pPr>
+        <w:pStyle w:val="CommentText"/>
+      </w:pPr>
+      <w:r>
+        <w:rPr>
+          <w:rStyle w:val="CommentReference"/>
+        </w:rPr>
+        <w:annotationRef/>
+      </w:r>
+      <w:r>
+        <w:t>Praises and hymns? Hymns of praise?</w:t>
+      </w:r>
+    </w:p>
+  </w:comment>
+  <w:comment w:id="11" w:author="Windows User" w:date="2015-01-28T09:12:00Z" w:initials="WU">
+    <w:p>
+      <w:pPr>
+        <w:pStyle w:val="CommentText"/>
+      </w:pPr>
+      <w:r>
+        <w:rPr>
+          <w:rStyle w:val="CommentReference"/>
+        </w:rPr>
+        <w:annotationRef/>
+      </w:r>
+      <w:r>
+        <w:t>Faithful or believers?</w:t>
+      </w:r>
+    </w:p>
+  </w:comment>
+  <w:comment w:id="12" w:author="Windows User" w:date="2015-01-28T09:18:00Z" w:initials="WU">
+    <w:p>
+      <w:pPr>
+        <w:pStyle w:val="CommentText"/>
+      </w:pPr>
+      <w:r>
+        <w:rPr>
+          <w:rStyle w:val="CommentReference"/>
+        </w:rPr>
+        <w:annotationRef/>
+      </w:r>
+      <w:r>
+        <w:t>Capital T?</w:t>
+      </w:r>
+    </w:p>
+  </w:comment>
+</w:comments>
+</file>
+
 <file path=word/styles.xml><?xml version="1.0" encoding="utf-8"?>
-<w:styles xmlns:r="http://schemas.openxmlformats.org/officeDocument/2006/relationships" xmlns:w="http://schemas.openxmlformats.org/wordprocessingml/2006/main">
+<w:styles xmlns:mc="http://schemas.openxmlformats.org/markup-compatibility/2006" xmlns:r="http://schemas.openxmlformats.org/officeDocument/2006/relationships" xmlns:w="http://schemas.openxmlformats.org/wordprocessingml/2006/main" xmlns:w14="http://schemas.microsoft.com/office/word/2010/wordml" mc:Ignorable="w14">
   <w:docDefaults>
     <w:rPrDefault>
       <w:rPr>
@@ -1302,7 +2947,6 @@
     <w:uiPriority w:val="99"/>
     <w:semiHidden/>
     <w:unhideWhenUsed/>
-    <w:qFormat/>
     <w:tblPr>
       <w:tblInd w:w="0" w:type="dxa"/>
       <w:tblCellMar>
@@ -1343,7 +2987,6 @@
       <w:spacing w:after="0" w:line="240" w:lineRule="auto"/>
     </w:pPr>
     <w:tblPr>
-      <w:tblInd w:w="0" w:type="dxa"/>
       <w:tblBorders>
         <w:top w:val="single" w:sz="4" w:space="0" w:color="auto"/>
         <w:left w:val="single" w:sz="4" w:space="0" w:color="auto"/>
@@ -1352,12 +2995,6 @@
         <w:insideH w:val="single" w:sz="4" w:space="0" w:color="auto"/>
         <w:insideV w:val="single" w:sz="4" w:space="0" w:color="auto"/>
       </w:tblBorders>
-      <w:tblCellMar>
-        <w:top w:w="0" w:type="dxa"/>
-        <w:left w:w="108" w:type="dxa"/>
-        <w:bottom w:w="0" w:type="dxa"/>
-        <w:right w:w="108" w:type="dxa"/>
-      </w:tblCellMar>
     </w:tblPr>
   </w:style>
   <w:style w:type="paragraph" w:customStyle="1" w:styleId="Coptic">
@@ -1472,8 +3109,11 @@
     <w:semiHidden/>
     <w:rsid w:val="00B61BA2"/>
     <w:rPr>
+      <w:rFonts w:ascii="Times New Roman" w:hAnsi="Times New Roman"/>
       <w:b/>
       <w:bCs/>
+      <w:sz w:val="20"/>
+      <w:szCs w:val="20"/>
     </w:rPr>
   </w:style>
   <w:style w:type="paragraph" w:customStyle="1" w:styleId="EngInd">
@@ -1680,6 +3320,196 @@
     <w:rPr>
       <w:rFonts w:ascii="Times New Roman" w:hAnsi="Times New Roman"/>
     </w:rPr>
+  </w:style>
+</w:styles>
+</file>
+
+<file path=word/stylesWithEffects.xml><?xml version="1.0" encoding="utf-8"?>
+<w:styles xmlns:wpc="http://schemas.microsoft.com/office/word/2010/wordprocessingCanvas" xmlns:mc="http://schemas.openxmlformats.org/markup-compatibility/2006" xmlns:o="urn:schemas-microsoft-com:office:office" xmlns:r="http://schemas.openxmlformats.org/officeDocument/2006/relationships" xmlns:m="http://schemas.openxmlformats.org/officeDocument/2006/math" xmlns:v="urn:schemas-microsoft-com:vml" xmlns:wp14="http://schemas.microsoft.com/office/word/2010/wordprocessingDrawing" xmlns:wp="http://schemas.openxmlformats.org/drawingml/2006/wordprocessingDrawing" xmlns:w10="urn:schemas-microsoft-com:office:word" xmlns:w="http://schemas.openxmlformats.org/wordprocessingml/2006/main" xmlns:w14="http://schemas.microsoft.com/office/word/2010/wordml" xmlns:wpg="http://schemas.microsoft.com/office/word/2010/wordprocessingGroup" xmlns:wpi="http://schemas.microsoft.com/office/word/2010/wordprocessingInk" xmlns:wne="http://schemas.microsoft.com/office/word/2006/wordml" xmlns:wps="http://schemas.microsoft.com/office/word/2010/wordprocessingShape" mc:Ignorable="w14 wp14">
+  <w:docDefaults>
+    <w:rPrDefault>
+      <w:rPr>
+        <w:rFonts w:asciiTheme="minorHAnsi" w:eastAsiaTheme="minorEastAsia" w:hAnsiTheme="minorHAnsi" w:cstheme="minorBidi"/>
+        <w:sz w:val="22"/>
+        <w:szCs w:val="22"/>
+        <w:lang w:val="en-US" w:eastAsia="en-US" w:bidi="ar-SA"/>
+      </w:rPr>
+    </w:rPrDefault>
+    <w:pPrDefault>
+      <w:pPr>
+        <w:spacing w:after="200" w:line="276" w:lineRule="auto"/>
+      </w:pPr>
+    </w:pPrDefault>
+  </w:docDefaults>
+  <w:latentStyles w:defLockedState="0" w:defUIPriority="99" w:defSemiHidden="1" w:defUnhideWhenUsed="1" w:defQFormat="0" w:count="267">
+    <w:lsdException w:name="Normal" w:semiHidden="0" w:uiPriority="0" w:unhideWhenUsed="0" w:qFormat="1"/>
+    <w:lsdException w:name="heading 1" w:semiHidden="0" w:uiPriority="9" w:unhideWhenUsed="0" w:qFormat="1"/>
+    <w:lsdException w:name="heading 2" w:uiPriority="9" w:qFormat="1"/>
+    <w:lsdException w:name="heading 3" w:uiPriority="9" w:qFormat="1"/>
+    <w:lsdException w:name="heading 4" w:uiPriority="9" w:qFormat="1"/>
+    <w:lsdException w:name="heading 5" w:uiPriority="9" w:qFormat="1"/>
+    <w:lsdException w:name="heading 6" w:uiPriority="9" w:qFormat="1"/>
+    <w:lsdException w:name="heading 7" w:uiPriority="9" w:qFormat="1"/>
+    <w:lsdException w:name="heading 8" w:uiPriority="9" w:qFormat="1"/>
+    <w:lsdException w:name="heading 9" w:uiPriority="9" w:qFormat="1"/>
+    <w:lsdException w:name="toc 1" w:uiPriority="39"/>
+    <w:lsdException w:name="toc 2" w:uiPriority="39"/>
+    <w:lsdException w:name="toc 3" w:uiPriority="39"/>
+    <w:lsdException w:name="toc 4" w:uiPriority="39"/>
+    <w:lsdException w:name="toc 5" w:uiPriority="39"/>
+    <w:lsdException w:name="toc 6" w:uiPriority="39"/>
+    <w:lsdException w:name="toc 7" w:uiPriority="39"/>
+    <w:lsdException w:name="toc 8" w:uiPriority="39"/>
+    <w:lsdException w:name="toc 9" w:uiPriority="39"/>
+    <w:lsdException w:name="caption" w:uiPriority="35" w:qFormat="1"/>
+    <w:lsdException w:name="Title" w:semiHidden="0" w:uiPriority="10" w:unhideWhenUsed="0" w:qFormat="1"/>
+    <w:lsdException w:name="Default Paragraph Font" w:uiPriority="1"/>
+    <w:lsdException w:name="Subtitle" w:semiHidden="0" w:uiPriority="11" w:unhideWhenUsed="0" w:qFormat="1"/>
+    <w:lsdException w:name="Strong" w:semiHidden="0" w:uiPriority="22" w:unhideWhenUsed="0" w:qFormat="1"/>
+    <w:lsdException w:name="Emphasis" w:semiHidden="0" w:uiPriority="20" w:unhideWhenUsed="0" w:qFormat="1"/>
+    <w:lsdException w:name="Table Grid" w:semiHidden="0" w:uiPriority="59" w:unhideWhenUsed="0"/>
+    <w:lsdException w:name="Placeholder Text" w:unhideWhenUsed="0"/>
+    <w:lsdException w:name="No Spacing" w:semiHidden="0" w:uiPriority="1" w:unhideWhenUsed="0" w:qFormat="1"/>
+    <w:lsdException w:name="Light Shading" w:semiHidden="0" w:uiPriority="60" w:unhideWhenUsed="0"/>
+    <w:lsdException w:name="Light List" w:semiHidden="0" w:uiPriority="61" w:unhideWhenUsed="0"/>
+    <w:lsdException w:name="Light Grid" w:semiHidden="0" w:uiPriority="62" w:unhideWhenUsed="0"/>
+    <w:lsdException w:name="Medium Shading 1" w:semiHidden="0" w:uiPriority="63" w:unhideWhenUsed="0"/>
+    <w:lsdException w:name="Medium Shading 2" w:semiHidden="0" w:uiPriority="64" w:unhideWhenUsed="0"/>
+    <w:lsdException w:name="Medium List 1" w:semiHidden="0" w:uiPriority="65" w:unhideWhenUsed="0"/>
+    <w:lsdException w:name="Medium List 2" w:semiHidden="0" w:uiPriority="66" w:unhideWhenUsed="0"/>
+    <w:lsdException w:name="Medium Grid 1" w:semiHidden="0" w:uiPriority="67" w:unhideWhenUsed="0"/>
+    <w:lsdException w:name="Medium Grid 2" w:semiHidden="0" w:uiPriority="68" w:unhideWhenUsed="0"/>
+    <w:lsdException w:name="Medium Grid 3" w:semiHidden="0" w:uiPriority="69" w:unhideWhenUsed="0"/>
+    <w:lsdException w:name="Dark List" w:semiHidden="0" w:uiPriority="70" w:unhideWhenUsed="0"/>
+    <w:lsdException w:name="Colorful Shading" w:semiHidden="0" w:uiPriority="71" w:unhideWhenUsed="0"/>
+    <w:lsdException w:name="Colorful List" w:semiHidden="0" w:uiPriority="72" w:unhideWhenUsed="0"/>
+    <w:lsdException w:name="Colorful Grid" w:semiHidden="0" w:uiPriority="73" w:unhideWhenUsed="0"/>
+    <w:lsdException w:name="Light Shading Accent 1" w:semiHidden="0" w:uiPriority="60" w:unhideWhenUsed="0"/>
+    <w:lsdException w:name="Light List Accent 1" w:semiHidden="0" w:uiPriority="61" w:unhideWhenUsed="0"/>
+    <w:lsdException w:name="Light Grid Accent 1" w:semiHidden="0" w:uiPriority="62" w:unhideWhenUsed="0"/>
+    <w:lsdException w:name="Medium Shading 1 Accent 1" w:semiHidden="0" w:uiPriority="63" w:unhideWhenUsed="0"/>
+    <w:lsdException w:name="Medium Shading 2 Accent 1" w:semiHidden="0" w:uiPriority="64" w:unhideWhenUsed="0"/>
+    <w:lsdException w:name="Medium List 1 Accent 1" w:semiHidden="0" w:uiPriority="65" w:unhideWhenUsed="0"/>
+    <w:lsdException w:name="Revision" w:unhideWhenUsed="0"/>
+    <w:lsdException w:name="List Paragraph" w:semiHidden="0" w:uiPriority="34" w:unhideWhenUsed="0" w:qFormat="1"/>
+    <w:lsdException w:name="Quote" w:semiHidden="0" w:uiPriority="29" w:unhideWhenUsed="0" w:qFormat="1"/>
+    <w:lsdException w:name="Intense Quote" w:semiHidden="0" w:uiPriority="30" w:unhideWhenUsed="0" w:qFormat="1"/>
+    <w:lsdException w:name="Medium List 2 Accent 1" w:semiHidden="0" w:uiPriority="66" w:unhideWhenUsed="0"/>
+    <w:lsdException w:name="Medium Grid 1 Accent 1" w:semiHidden="0" w:uiPriority="67" w:unhideWhenUsed="0"/>
+    <w:lsdException w:name="Medium Grid 2 Accent 1" w:semiHidden="0" w:uiPriority="68" w:unhideWhenUsed="0"/>
+    <w:lsdException w:name="Medium Grid 3 Accent 1" w:semiHidden="0" w:uiPriority="69" w:unhideWhenUsed="0"/>
+    <w:lsdException w:name="Dark List Accent 1" w:semiHidden="0" w:uiPriority="70" w:unhideWhenUsed="0"/>
+    <w:lsdException w:name="Colorful Shading Accent 1" w:semiHidden="0" w:uiPriority="71" w:unhideWhenUsed="0"/>
+    <w:lsdException w:name="Colorful List Accent 1" w:semiHidden="0" w:uiPriority="72" w:unhideWhenUsed="0"/>
+    <w:lsdException w:name="Colorful Grid Accent 1" w:semiHidden="0" w:uiPriority="73" w:unhideWhenUsed="0"/>
+    <w:lsdException w:name="Light Shading Accent 2" w:semiHidden="0" w:uiPriority="60" w:unhideWhenUsed="0"/>
+    <w:lsdException w:name="Light List Accent 2" w:semiHidden="0" w:uiPriority="61" w:unhideWhenUsed="0"/>
+    <w:lsdException w:name="Light Grid Accent 2" w:semiHidden="0" w:uiPriority="62" w:unhideWhenUsed="0"/>
+    <w:lsdException w:name="Medium Shading 1 Accent 2" w:semiHidden="0" w:uiPriority="63" w:unhideWhenUsed="0"/>
+    <w:lsdException w:name="Medium Shading 2 Accent 2" w:semiHidden="0" w:uiPriority="64" w:unhideWhenUsed="0"/>
+    <w:lsdException w:name="Medium List 1 Accent 2" w:semiHidden="0" w:uiPriority="65" w:unhideWhenUsed="0"/>
+    <w:lsdException w:name="Medium List 2 Accent 2" w:semiHidden="0" w:uiPriority="66" w:unhideWhenUsed="0"/>
+    <w:lsdException w:name="Medium Grid 1 Accent 2" w:semiHidden="0" w:uiPriority="67" w:unhideWhenUsed="0"/>
+    <w:lsdException w:name="Medium Grid 2 Accent 2" w:semiHidden="0" w:uiPriority="68" w:unhideWhenUsed="0"/>
+    <w:lsdException w:name="Medium Grid 3 Accent 2" w:semiHidden="0" w:uiPriority="69" w:unhideWhenUsed="0"/>
+    <w:lsdException w:name="Dark List Accent 2" w:semiHidden="0" w:uiPriority="70" w:unhideWhenUsed="0"/>
+    <w:lsdException w:name="Colorful Shading Accent 2" w:semiHidden="0" w:uiPriority="71" w:unhideWhenUsed="0"/>
+    <w:lsdException w:name="Colorful List Accent 2" w:semiHidden="0" w:uiPriority="72" w:unhideWhenUsed="0"/>
+    <w:lsdException w:name="Colorful Grid Accent 2" w:semiHidden="0" w:uiPriority="73" w:unhideWhenUsed="0"/>
+    <w:lsdException w:name="Light Shading Accent 3" w:semiHidden="0" w:uiPriority="60" w:unhideWhenUsed="0"/>
+    <w:lsdException w:name="Light List Accent 3" w:semiHidden="0" w:uiPriority="61" w:unhideWhenUsed="0"/>
+    <w:lsdException w:name="Light Grid Accent 3" w:semiHidden="0" w:uiPriority="62" w:unhideWhenUsed="0"/>
+    <w:lsdException w:name="Medium Shading 1 Accent 3" w:semiHidden="0" w:uiPriority="63" w:unhideWhenUsed="0"/>
+    <w:lsdException w:name="Medium Shading 2 Accent 3" w:semiHidden="0" w:uiPriority="64" w:unhideWhenUsed="0"/>
+    <w:lsdException w:name="Medium List 1 Accent 3" w:semiHidden="0" w:uiPriority="65" w:unhideWhenUsed="0"/>
+    <w:lsdException w:name="Medium List 2 Accent 3" w:semiHidden="0" w:uiPriority="66" w:unhideWhenUsed="0"/>
+    <w:lsdException w:name="Medium Grid 1 Accent 3" w:semiHidden="0" w:uiPriority="67" w:unhideWhenUsed="0"/>
+    <w:lsdException w:name="Medium Grid 2 Accent 3" w:semiHidden="0" w:uiPriority="68" w:unhideWhenUsed="0"/>
+    <w:lsdException w:name="Medium Grid 3 Accent 3" w:semiHidden="0" w:uiPriority="69" w:unhideWhenUsed="0"/>
+    <w:lsdException w:name="Dark List Accent 3" w:semiHidden="0" w:uiPriority="70" w:unhideWhenUsed="0"/>
+    <w:lsdException w:name="Colorful Shading Accent 3" w:semiHidden="0" w:uiPriority="71" w:unhideWhenUsed="0"/>
+    <w:lsdException w:name="Colorful List Accent 3" w:semiHidden="0" w:uiPriority="72" w:unhideWhenUsed="0"/>
+    <w:lsdException w:name="Colorful Grid Accent 3" w:semiHidden="0" w:uiPriority="73" w:unhideWhenUsed="0"/>
+    <w:lsdException w:name="Light Shading Accent 4" w:semiHidden="0" w:uiPriority="60" w:unhideWhenUsed="0"/>
+    <w:lsdException w:name="Light List Accent 4" w:semiHidden="0" w:uiPriority="61" w:unhideWhenUsed="0"/>
+    <w:lsdException w:name="Light Grid Accent 4" w:semiHidden="0" w:uiPriority="62" w:unhideWhenUsed="0"/>
+    <w:lsdException w:name="Medium Shading 1 Accent 4" w:semiHidden="0" w:uiPriority="63" w:unhideWhenUsed="0"/>
+    <w:lsdException w:name="Medium Shading 2 Accent 4" w:semiHidden="0" w:uiPriority="64" w:unhideWhenUsed="0"/>
+    <w:lsdException w:name="Medium List 1 Accent 4" w:semiHidden="0" w:uiPriority="65" w:unhideWhenUsed="0"/>
+    <w:lsdException w:name="Medium List 2 Accent 4" w:semiHidden="0" w:uiPriority="66" w:unhideWhenUsed="0"/>
+    <w:lsdException w:name="Medium Grid 1 Accent 4" w:semiHidden="0" w:uiPriority="67" w:unhideWhenUsed="0"/>
+    <w:lsdException w:name="Medium Grid 2 Accent 4" w:semiHidden="0" w:uiPriority="68" w:unhideWhenUsed="0"/>
+    <w:lsdException w:name="Medium Grid 3 Accent 4" w:semiHidden="0" w:uiPriority="69" w:unhideWhenUsed="0"/>
+    <w:lsdException w:name="Dark List Accent 4" w:semiHidden="0" w:uiPriority="70" w:unhideWhenUsed="0"/>
+    <w:lsdException w:name="Colorful Shading Accent 4" w:semiHidden="0" w:uiPriority="71" w:unhideWhenUsed="0"/>
+    <w:lsdException w:name="Colorful List Accent 4" w:semiHidden="0" w:uiPriority="72" w:unhideWhenUsed="0"/>
+    <w:lsdException w:name="Colorful Grid Accent 4" w:semiHidden="0" w:uiPriority="73" w:unhideWhenUsed="0"/>
+    <w:lsdException w:name="Light Shading Accent 5" w:semiHidden="0" w:uiPriority="60" w:unhideWhenUsed="0"/>
+    <w:lsdException w:name="Light List Accent 5" w:semiHidden="0" w:uiPriority="61" w:unhideWhenUsed="0"/>
+    <w:lsdException w:name="Light Grid Accent 5" w:semiHidden="0" w:uiPriority="62" w:unhideWhenUsed="0"/>
+    <w:lsdException w:name="Medium Shading 1 Accent 5" w:semiHidden="0" w:uiPriority="63" w:unhideWhenUsed="0"/>
+    <w:lsdException w:name="Medium Shading 2 Accent 5" w:semiHidden="0" w:uiPriority="64" w:unhideWhenUsed="0"/>
+    <w:lsdException w:name="Medium List 1 Accent 5" w:semiHidden="0" w:uiPriority="65" w:unhideWhenUsed="0"/>
+    <w:lsdException w:name="Medium List 2 Accent 5" w:semiHidden="0" w:uiPriority="66" w:unhideWhenUsed="0"/>
+    <w:lsdException w:name="Medium Grid 1 Accent 5" w:semiHidden="0" w:uiPriority="67" w:unhideWhenUsed="0"/>
+    <w:lsdException w:name="Medium Grid 2 Accent 5" w:semiHidden="0" w:uiPriority="68" w:unhideWhenUsed="0"/>
+    <w:lsdException w:name="Medium Grid 3 Accent 5" w:semiHidden="0" w:uiPriority="69" w:unhideWhenUsed="0"/>
+    <w:lsdException w:name="Dark List Accent 5" w:semiHidden="0" w:uiPriority="70" w:unhideWhenUsed="0"/>
+    <w:lsdException w:name="Colorful Shading Accent 5" w:semiHidden="0" w:uiPriority="71" w:unhideWhenUsed="0"/>
+    <w:lsdException w:name="Colorful List Accent 5" w:semiHidden="0" w:uiPriority="72" w:unhideWhenUsed="0"/>
+    <w:lsdException w:name="Colorful Grid Accent 5" w:semiHidden="0" w:uiPriority="73" w:unhideWhenUsed="0"/>
+    <w:lsdException w:name="Light Shading Accent 6" w:semiHidden="0" w:uiPriority="60" w:unhideWhenUsed="0"/>
+    <w:lsdException w:name="Light List Accent 6" w:semiHidden="0" w:uiPriority="61" w:unhideWhenUsed="0"/>
+    <w:lsdException w:name="Light Grid Accent 6" w:semiHidden="0" w:uiPriority="62" w:unhideWhenUsed="0"/>
+    <w:lsdException w:name="Medium Shading 1 Accent 6" w:semiHidden="0" w:uiPriority="63" w:unhideWhenUsed="0"/>
+    <w:lsdException w:name="Medium Shading 2 Accent 6" w:semiHidden="0" w:uiPriority="64" w:unhideWhenUsed="0"/>
+    <w:lsdException w:name="Medium List 1 Accent 6" w:semiHidden="0" w:uiPriority="65" w:unhideWhenUsed="0"/>
+    <w:lsdException w:name="Medium List 2 Accent 6" w:semiHidden="0" w:uiPriority="66" w:unhideWhenUsed="0"/>
+    <w:lsdException w:name="Medium Grid 1 Accent 6" w:semiHidden="0" w:uiPriority="67" w:unhideWhenUsed="0"/>
+    <w:lsdException w:name="Medium Grid 2 Accent 6" w:semiHidden="0" w:uiPriority="68" w:unhideWhenUsed="0"/>
+    <w:lsdException w:name="Medium Grid 3 Accent 6" w:semiHidden="0" w:uiPriority="69" w:unhideWhenUsed="0"/>
+    <w:lsdException w:name="Dark List Accent 6" w:semiHidden="0" w:uiPriority="70" w:unhideWhenUsed="0"/>
+    <w:lsdException w:name="Colorful Shading Accent 6" w:semiHidden="0" w:uiPriority="71" w:unhideWhenUsed="0"/>
+    <w:lsdException w:name="Colorful List Accent 6" w:semiHidden="0" w:uiPriority="72" w:unhideWhenUsed="0"/>
+    <w:lsdException w:name="Colorful Grid Accent 6" w:semiHidden="0" w:uiPriority="73" w:unhideWhenUsed="0"/>
+    <w:lsdException w:name="Subtle Emphasis" w:semiHidden="0" w:uiPriority="19" w:unhideWhenUsed="0" w:qFormat="1"/>
+    <w:lsdException w:name="Intense Emphasis" w:semiHidden="0" w:uiPriority="21" w:unhideWhenUsed="0" w:qFormat="1"/>
+    <w:lsdException w:name="Subtle Reference" w:semiHidden="0" w:uiPriority="31" w:unhideWhenUsed="0" w:qFormat="1"/>
+    <w:lsdException w:name="Intense Reference" w:semiHidden="0" w:uiPriority="32" w:unhideWhenUsed="0" w:qFormat="1"/>
+    <w:lsdException w:name="Book Title" w:semiHidden="0" w:uiPriority="33" w:unhideWhenUsed="0" w:qFormat="1"/>
+    <w:lsdException w:name="Bibliography" w:uiPriority="37"/>
+    <w:lsdException w:name="TOC Heading" w:uiPriority="39" w:qFormat="1"/>
+  </w:latentStyles>
+  <w:style w:type="paragraph" w:default="1" w:styleId="Normal">
+    <w:name w:val="Normal"/>
+    <w:qFormat/>
+  </w:style>
+  <w:style w:type="character" w:default="1" w:styleId="DefaultParagraphFont">
+    <w:name w:val="Default Paragraph Font"/>
+    <w:uiPriority w:val="1"/>
+    <w:semiHidden/>
+    <w:unhideWhenUsed/>
+  </w:style>
+  <w:style w:type="table" w:default="1" w:styleId="TableNormal">
+    <w:name w:val="Normal Table"/>
+    <w:uiPriority w:val="99"/>
+    <w:semiHidden/>
+    <w:unhideWhenUsed/>
+    <w:tblPr>
+      <w:tblInd w:w="0" w:type="dxa"/>
+      <w:tblCellMar>
+        <w:top w:w="0" w:type="dxa"/>
+        <w:left w:w="108" w:type="dxa"/>
+        <w:bottom w:w="0" w:type="dxa"/>
+        <w:right w:w="108" w:type="dxa"/>
+      </w:tblCellMar>
+    </w:tblPr>
+  </w:style>
+  <w:style w:type="numbering" w:default="1" w:styleId="NoList">
+    <w:name w:val="No List"/>
+    <w:uiPriority w:val="99"/>
+    <w:semiHidden/>
+    <w:unhideWhenUsed/>
   </w:style>
 </w:styles>
 </file>

</xml_diff>